<commit_message>
Part 2 assignment done, with documentation. Use offlineuser branch
</commit_message>
<xml_diff>
--- a/Documentation-Part2.docx
+++ b/Documentation-Part2.docx
@@ -321,10 +321,18 @@
         </w:rPr>
         <w:lastRenderedPageBreak/>
         <w:drawing>
-          <wp:inline distT="0" distB="0" distL="0" distR="0" wp14:anchorId="365098A8" wp14:editId="232222BF">
-            <wp:extent cx="5177790" cy="6709410"/>
-            <wp:effectExtent l="0" t="0" r="3810" b="0"/>
-            <wp:docPr id="2" name="Picture 2"/>
+          <wp:anchor distT="0" distB="0" distL="114300" distR="114300" simplePos="0" relativeHeight="251671552" behindDoc="0" locked="0" layoutInCell="1" allowOverlap="1" wp14:anchorId="402403F1" wp14:editId="60343F0C">
+            <wp:simplePos x="0" y="0"/>
+            <wp:positionH relativeFrom="margin">
+              <wp:align>center</wp:align>
+            </wp:positionH>
+            <wp:positionV relativeFrom="paragraph">
+              <wp:posOffset>0</wp:posOffset>
+            </wp:positionV>
+            <wp:extent cx="5181600" cy="6705600"/>
+            <wp:effectExtent l="0" t="0" r="0" b="0"/>
+            <wp:wrapTopAndBottom/>
+            <wp:docPr id="4" name="Picture 4"/>
             <wp:cNvGraphicFramePr>
               <a:graphicFrameLocks xmlns:a="http://schemas.openxmlformats.org/drawingml/2006/main" noChangeAspect="1"/>
             </wp:cNvGraphicFramePr>
@@ -353,7 +361,7 @@
                   <pic:spPr bwMode="auto">
                     <a:xfrm>
                       <a:off x="0" y="0"/>
-                      <a:ext cx="5177790" cy="6709410"/>
+                      <a:ext cx="5181600" cy="6705600"/>
                     </a:xfrm>
                     <a:prstGeom prst="rect">
                       <a:avLst/>
@@ -366,7 +374,13 @@
                 </pic:pic>
               </a:graphicData>
             </a:graphic>
-          </wp:inline>
+            <wp14:sizeRelH relativeFrom="page">
+              <wp14:pctWidth>0</wp14:pctWidth>
+            </wp14:sizeRelH>
+            <wp14:sizeRelV relativeFrom="page">
+              <wp14:pctHeight>0</wp14:pctHeight>
+            </wp14:sizeRelV>
+          </wp:anchor>
         </w:drawing>
       </w:r>
     </w:p>
@@ -434,7 +448,7 @@
           <w:r>
             <w:fldChar w:fldCharType="separate"/>
           </w:r>
-          <w:hyperlink w:anchor="_Toc29059987" w:history="1">
+          <w:hyperlink w:anchor="_Toc29060945" w:history="1">
             <w:r>
               <w:rPr>
                 <w:rStyle w:val="Hyperlink"/>
@@ -461,7 +475,7 @@
                 <w:noProof/>
                 <w:webHidden/>
               </w:rPr>
-              <w:instrText xml:space="preserve"> PAGEREF _Toc29059987 \h </w:instrText>
+              <w:instrText xml:space="preserve"> PAGEREF _Toc29060945 \h </w:instrText>
             </w:r>
             <w:r>
               <w:rPr>
@@ -504,7 +518,7 @@
               <w:lang w:eastAsia="en-GB"/>
             </w:rPr>
           </w:pPr>
-          <w:hyperlink w:anchor="_Toc29059988" w:history="1">
+          <w:hyperlink w:anchor="_Toc29060946" w:history="1">
             <w:r>
               <w:rPr>
                 <w:rStyle w:val="Hyperlink"/>
@@ -531,7 +545,7 @@
                 <w:noProof/>
                 <w:webHidden/>
               </w:rPr>
-              <w:instrText xml:space="preserve"> PAGEREF _Toc29059988 \h </w:instrText>
+              <w:instrText xml:space="preserve"> PAGEREF _Toc29060946 \h </w:instrText>
             </w:r>
             <w:r>
               <w:rPr>
@@ -574,7 +588,7 @@
               <w:lang w:eastAsia="en-GB"/>
             </w:rPr>
           </w:pPr>
-          <w:hyperlink w:anchor="_Toc29059989" w:history="1">
+          <w:hyperlink w:anchor="_Toc29060947" w:history="1">
             <w:r>
               <w:rPr>
                 <w:rStyle w:val="Hyperlink"/>
@@ -601,7 +615,7 @@
                 <w:noProof/>
                 <w:webHidden/>
               </w:rPr>
-              <w:instrText xml:space="preserve"> PAGEREF _Toc29059989 \h </w:instrText>
+              <w:instrText xml:space="preserve"> PAGEREF _Toc29060947 \h </w:instrText>
             </w:r>
             <w:r>
               <w:rPr>
@@ -644,13 +658,13 @@
               <w:lang w:eastAsia="en-GB"/>
             </w:rPr>
           </w:pPr>
-          <w:hyperlink w:anchor="_Toc29059990" w:history="1">
+          <w:hyperlink w:anchor="_Toc29060948" w:history="1">
             <w:r>
               <w:rPr>
                 <w:rStyle w:val="Hyperlink"/>
                 <w:noProof/>
               </w:rPr>
-              <w:t>The Step definitions file</w:t>
+              <w:t>The Step Definitions File</w:t>
             </w:r>
             <w:r>
               <w:rPr>
@@ -671,7 +685,7 @@
                 <w:noProof/>
                 <w:webHidden/>
               </w:rPr>
-              <w:instrText xml:space="preserve"> PAGEREF _Toc29059990 \h </w:instrText>
+              <w:instrText xml:space="preserve"> PAGEREF _Toc29060948 \h </w:instrText>
             </w:r>
             <w:r>
               <w:rPr>
@@ -714,7 +728,7 @@
               <w:lang w:eastAsia="en-GB"/>
             </w:rPr>
           </w:pPr>
-          <w:hyperlink w:anchor="_Toc29059991" w:history="1">
+          <w:hyperlink w:anchor="_Toc29060949" w:history="1">
             <w:r>
               <w:rPr>
                 <w:rStyle w:val="Hyperlink"/>
@@ -741,7 +755,7 @@
                 <w:noProof/>
                 <w:webHidden/>
               </w:rPr>
-              <w:instrText xml:space="preserve"> PAGEREF _Toc29059991 \h </w:instrText>
+              <w:instrText xml:space="preserve"> PAGEREF _Toc29060949 \h </w:instrText>
             </w:r>
             <w:r>
               <w:rPr>
@@ -784,7 +798,7 @@
               <w:lang w:eastAsia="en-GB"/>
             </w:rPr>
           </w:pPr>
-          <w:hyperlink w:anchor="_Toc29059992" w:history="1">
+          <w:hyperlink w:anchor="_Toc29060950" w:history="1">
             <w:r>
               <w:rPr>
                 <w:rStyle w:val="Hyperlink"/>
@@ -811,7 +825,7 @@
                 <w:noProof/>
                 <w:webHidden/>
               </w:rPr>
-              <w:instrText xml:space="preserve"> PAGEREF _Toc29059992 \h </w:instrText>
+              <w:instrText xml:space="preserve"> PAGEREF _Toc29060950 \h </w:instrText>
             </w:r>
             <w:r>
               <w:rPr>
@@ -881,7 +895,7 @@
       <w:pPr>
         <w:pStyle w:val="Heading1"/>
       </w:pPr>
-      <w:bookmarkStart w:id="0" w:name="_Toc29059987"/>
+      <w:bookmarkStart w:id="0" w:name="_Toc29060945"/>
       <w:r>
         <w:lastRenderedPageBreak/>
         <w:t>Preface</w:t>
@@ -1106,17 +1120,19 @@
       <w:r>
         <w:br w:type="page"/>
       </w:r>
+      <w:bookmarkStart w:id="1" w:name="_GoBack"/>
+      <w:bookmarkEnd w:id="1"/>
     </w:p>
     <w:p>
       <w:pPr>
         <w:pStyle w:val="Heading1"/>
       </w:pPr>
-      <w:bookmarkStart w:id="1" w:name="_Toc29059988"/>
+      <w:bookmarkStart w:id="2" w:name="_Toc29060946"/>
       <w:r>
         <w:lastRenderedPageBreak/>
         <w:t>Task 1</w:t>
       </w:r>
-      <w:bookmarkEnd w:id="1"/>
+      <w:bookmarkEnd w:id="2"/>
     </w:p>
     <w:p/>
     <w:p>
@@ -1162,7 +1178,7 @@
       <w:pPr>
         <w:pStyle w:val="Heading2"/>
       </w:pPr>
-      <w:bookmarkStart w:id="2" w:name="_Toc29059989"/>
+      <w:bookmarkStart w:id="3" w:name="_Toc29060947"/>
       <w:r>
         <w:rPr>
           <w:noProof/>
@@ -1233,7 +1249,7 @@
       <w:r>
         <w:t>ile</w:t>
       </w:r>
-      <w:bookmarkEnd w:id="2"/>
+      <w:bookmarkEnd w:id="3"/>
     </w:p>
     <w:p/>
     <w:p>
@@ -1245,7 +1261,7 @@
       <w:pPr>
         <w:pStyle w:val="Heading2"/>
       </w:pPr>
-      <w:bookmarkStart w:id="3" w:name="_Toc29059990"/>
+      <w:bookmarkStart w:id="4" w:name="_Toc29060948"/>
       <w:r>
         <w:rPr>
           <w:noProof/>
@@ -1322,7 +1338,7 @@
       <w:r>
         <w:t>ile</w:t>
       </w:r>
-      <w:bookmarkEnd w:id="3"/>
+      <w:bookmarkEnd w:id="4"/>
     </w:p>
     <w:p/>
     <w:p/>
@@ -1596,11 +1612,11 @@
       <w:pPr>
         <w:pStyle w:val="Heading2"/>
       </w:pPr>
-      <w:bookmarkStart w:id="4" w:name="_Toc29059991"/>
+      <w:bookmarkStart w:id="5" w:name="_Toc29060949"/>
       <w:r>
         <w:t>Design decisions</w:t>
       </w:r>
-      <w:bookmarkEnd w:id="4"/>
+      <w:bookmarkEnd w:id="5"/>
     </w:p>
     <w:p/>
     <w:p>
@@ -1726,7 +1742,7 @@
       <w:pPr>
         <w:pStyle w:val="Heading1"/>
       </w:pPr>
-      <w:bookmarkStart w:id="5" w:name="_Toc29059992"/>
+      <w:bookmarkStart w:id="6" w:name="_Toc29060950"/>
       <w:r>
         <w:rPr>
           <w:noProof/>
@@ -1798,7 +1814,7 @@
       <w:r>
         <w:t>Task 2</w:t>
       </w:r>
-      <w:bookmarkEnd w:id="5"/>
+      <w:bookmarkEnd w:id="6"/>
     </w:p>
     <w:p>
       <w:pPr>
@@ -2198,8 +2214,6 @@
         </w:pBdr>
         <w:jc w:val="both"/>
       </w:pPr>
-      <w:bookmarkStart w:id="6" w:name="_GoBack"/>
-      <w:bookmarkEnd w:id="6"/>
     </w:p>
     <w:p>
       <w:pPr>
@@ -3457,7 +3471,7 @@
 </file>
 
 <file path=customXml/itemProps1.xml><?xml version="1.0" encoding="utf-8"?>
-<ds:datastoreItem xmlns:ds="http://schemas.openxmlformats.org/officeDocument/2006/customXml" ds:itemID="{88214D59-DDD9-4E1E-A126-B368747C6197}">
+<ds:datastoreItem xmlns:ds="http://schemas.openxmlformats.org/officeDocument/2006/customXml" ds:itemID="{AAE0DFAF-1FA7-4653-8ADB-64E0CDED68E6}">
   <ds:schemaRefs>
     <ds:schemaRef ds:uri="http://schemas.openxmlformats.org/officeDocument/2006/bibliography"/>
   </ds:schemaRefs>

</xml_diff>

<commit_message>
Changed some doc details
</commit_message>
<xml_diff>
--- a/Documentation-Part2.docx
+++ b/Documentation-Part2.docx
@@ -929,15 +929,42 @@
         </w:numPr>
       </w:pPr>
       <w:r>
-        <w:t xml:space="preserve">Download the latest </w:t>
-      </w:r>
-      <w:proofErr w:type="spellStart"/>
-      <w:r>
-        <w:t>chromedriver</w:t>
-      </w:r>
-      <w:proofErr w:type="spellEnd"/>
-      <w:r>
-        <w:t xml:space="preserve"> from the internet</w:t>
+        <w:t xml:space="preserve">Code is available on </w:t>
+      </w:r>
+    </w:p>
+    <w:p>
+      <w:pPr>
+        <w:pStyle w:val="ListParagraph"/>
+      </w:pPr>
+      <w:hyperlink r:id="rId11" w:history="1">
+        <w:r>
+          <w:rPr>
+            <w:rStyle w:val="Hyperlink"/>
+          </w:rPr>
+          <w:t>https://github.com/julianportelli/CPS3230-Assignment-Part2/tree/offlineuser</w:t>
+        </w:r>
+      </w:hyperlink>
+    </w:p>
+    <w:p>
+      <w:pPr>
+        <w:pStyle w:val="ListParagraph"/>
+      </w:pPr>
+      <w:bookmarkStart w:id="1" w:name="_GoBack"/>
+      <w:bookmarkEnd w:id="1"/>
+      <w:r>
+        <w:t>which is the version in which users don’t need to log in to make use of the site’s main functionalities.</w:t>
+      </w:r>
+    </w:p>
+    <w:p>
+      <w:pPr>
+        <w:pStyle w:val="ListParagraph"/>
+        <w:numPr>
+          <w:ilvl w:val="0"/>
+          <w:numId w:val="1"/>
+        </w:numPr>
+      </w:pPr>
+      <w:r>
+        <w:t>Download the latest chromedriver from the internet</w:t>
       </w:r>
     </w:p>
     <w:p>
@@ -983,7 +1010,6 @@
           <w:lang w:eastAsia="en-GB"/>
         </w:rPr>
       </w:pPr>
-      <w:proofErr w:type="spellStart"/>
       <w:r>
         <w:rPr>
           <w:rFonts w:ascii="Consolas" w:eastAsia="Times New Roman" w:hAnsi="Consolas" w:cs="Courier New"/>
@@ -992,9 +1018,38 @@
           <w:szCs w:val="20"/>
           <w:lang w:eastAsia="en-GB"/>
         </w:rPr>
-        <w:t>System.setProperty</w:t>
-      </w:r>
-      <w:proofErr w:type="spellEnd"/>
+        <w:t>System.setProperty(</w:t>
+      </w:r>
+      <w:r>
+        <w:rPr>
+          <w:rFonts w:ascii="Consolas" w:eastAsia="Times New Roman" w:hAnsi="Consolas" w:cs="Courier New"/>
+          <w:color w:val="6A8759"/>
+          <w:sz w:val="20"/>
+          <w:szCs w:val="20"/>
+          <w:lang w:eastAsia="en-GB"/>
+        </w:rPr>
+        <w:t>"webdriver.chrome.driver"</w:t>
+      </w:r>
+      <w:r>
+        <w:rPr>
+          <w:rFonts w:ascii="Consolas" w:eastAsia="Times New Roman" w:hAnsi="Consolas" w:cs="Courier New"/>
+          <w:color w:val="CC7832"/>
+          <w:sz w:val="20"/>
+          <w:szCs w:val="20"/>
+          <w:lang w:eastAsia="en-GB"/>
+        </w:rPr>
+        <w:t xml:space="preserve">, </w:t>
+      </w:r>
+      <w:r>
+        <w:rPr>
+          <w:rFonts w:ascii="Consolas" w:eastAsia="Times New Roman" w:hAnsi="Consolas" w:cs="Courier New"/>
+          <w:color w:val="6A8759"/>
+          <w:sz w:val="20"/>
+          <w:szCs w:val="20"/>
+          <w:lang w:eastAsia="en-GB"/>
+        </w:rPr>
+        <w:t>"C:/Users/porte/Downloads/chromedriver_win32/chromedriver.exe"</w:t>
+      </w:r>
       <w:r>
         <w:rPr>
           <w:rFonts w:ascii="Consolas" w:eastAsia="Times New Roman" w:hAnsi="Consolas" w:cs="Courier New"/>
@@ -1003,51 +1058,7 @@
           <w:szCs w:val="20"/>
           <w:lang w:eastAsia="en-GB"/>
         </w:rPr>
-        <w:t>(</w:t>
-      </w:r>
-      <w:r>
-        <w:rPr>
-          <w:rFonts w:ascii="Consolas" w:eastAsia="Times New Roman" w:hAnsi="Consolas" w:cs="Courier New"/>
-          <w:color w:val="6A8759"/>
-          <w:sz w:val="20"/>
-          <w:szCs w:val="20"/>
-          <w:lang w:eastAsia="en-GB"/>
-        </w:rPr>
-        <w:t>"</w:t>
-      </w:r>
-      <w:proofErr w:type="spellStart"/>
-      <w:proofErr w:type="gramStart"/>
-      <w:r>
-        <w:rPr>
-          <w:rFonts w:ascii="Consolas" w:eastAsia="Times New Roman" w:hAnsi="Consolas" w:cs="Courier New"/>
-          <w:color w:val="6A8759"/>
-          <w:sz w:val="20"/>
-          <w:szCs w:val="20"/>
-          <w:lang w:eastAsia="en-GB"/>
-        </w:rPr>
-        <w:t>webdriver.chrome</w:t>
-      </w:r>
-      <w:proofErr w:type="gramEnd"/>
-      <w:r>
-        <w:rPr>
-          <w:rFonts w:ascii="Consolas" w:eastAsia="Times New Roman" w:hAnsi="Consolas" w:cs="Courier New"/>
-          <w:color w:val="6A8759"/>
-          <w:sz w:val="20"/>
-          <w:szCs w:val="20"/>
-          <w:lang w:eastAsia="en-GB"/>
-        </w:rPr>
-        <w:t>.driver</w:t>
-      </w:r>
-      <w:proofErr w:type="spellEnd"/>
-      <w:r>
-        <w:rPr>
-          <w:rFonts w:ascii="Consolas" w:eastAsia="Times New Roman" w:hAnsi="Consolas" w:cs="Courier New"/>
-          <w:color w:val="6A8759"/>
-          <w:sz w:val="20"/>
-          <w:szCs w:val="20"/>
-          <w:lang w:eastAsia="en-GB"/>
-        </w:rPr>
-        <w:t>"</w:t>
+        <w:t>)</w:t>
       </w:r>
       <w:r>
         <w:rPr>
@@ -1057,36 +1068,6 @@
           <w:szCs w:val="20"/>
           <w:lang w:eastAsia="en-GB"/>
         </w:rPr>
-        <w:t xml:space="preserve">, </w:t>
-      </w:r>
-      <w:r>
-        <w:rPr>
-          <w:rFonts w:ascii="Consolas" w:eastAsia="Times New Roman" w:hAnsi="Consolas" w:cs="Courier New"/>
-          <w:color w:val="6A8759"/>
-          <w:sz w:val="20"/>
-          <w:szCs w:val="20"/>
-          <w:lang w:eastAsia="en-GB"/>
-        </w:rPr>
-        <w:t>"C:/Users/porte/Downloads/chromedriver_win32/chromedriver.exe"</w:t>
-      </w:r>
-      <w:r>
-        <w:rPr>
-          <w:rFonts w:ascii="Consolas" w:eastAsia="Times New Roman" w:hAnsi="Consolas" w:cs="Courier New"/>
-          <w:color w:val="A9B7C6"/>
-          <w:sz w:val="20"/>
-          <w:szCs w:val="20"/>
-          <w:lang w:eastAsia="en-GB"/>
-        </w:rPr>
-        <w:t>)</w:t>
-      </w:r>
-      <w:r>
-        <w:rPr>
-          <w:rFonts w:ascii="Consolas" w:eastAsia="Times New Roman" w:hAnsi="Consolas" w:cs="Courier New"/>
-          <w:color w:val="CC7832"/>
-          <w:sz w:val="20"/>
-          <w:szCs w:val="20"/>
-          <w:lang w:eastAsia="en-GB"/>
-        </w:rPr>
         <w:t>;</w:t>
       </w:r>
     </w:p>
@@ -1100,14 +1081,10 @@
         <w:pStyle w:val="ListParagraph"/>
       </w:pPr>
       <w:r>
-        <w:t xml:space="preserve">And set the “C:/Users…” path to the path of your </w:t>
-      </w:r>
-      <w:proofErr w:type="spellStart"/>
-      <w:r>
-        <w:t>chromedriver</w:t>
-      </w:r>
-      <w:proofErr w:type="spellEnd"/>
-    </w:p>
+        <w:t>And set the “C:/Users…” path to the path of your chromedriver</w:t>
+      </w:r>
+    </w:p>
+    <w:p/>
     <w:p>
       <w:pPr>
         <w:rPr>
@@ -1120,8 +1097,6 @@
       <w:r>
         <w:br w:type="page"/>
       </w:r>
-      <w:bookmarkStart w:id="1" w:name="_GoBack"/>
-      <w:bookmarkEnd w:id="1"/>
     </w:p>
     <w:p>
       <w:pPr>
@@ -1139,7 +1114,7 @@
       <w:r>
         <w:t xml:space="preserve">The system used was the website </w:t>
       </w:r>
-      <w:hyperlink r:id="rId11" w:history="1">
+      <w:hyperlink r:id="rId12" w:history="1">
         <w:r>
           <w:rPr>
             <w:rStyle w:val="Hyperlink"/>
@@ -1148,15 +1123,7 @@
         </w:r>
       </w:hyperlink>
       <w:r>
-        <w:t xml:space="preserve"> which allows customers to view and purchase music in physical form, from CDs to Vinyl records. This </w:t>
-      </w:r>
-      <w:proofErr w:type="gramStart"/>
-      <w:r>
-        <w:t>particular website</w:t>
-      </w:r>
-      <w:proofErr w:type="gramEnd"/>
-      <w:r>
-        <w:t xml:space="preserve"> was chosen due to personal preference, as my interest in physical media has risen lately, and the site’s simple yet effective design </w:t>
+        <w:t xml:space="preserve"> which allows customers to view and purchase music in physical form, from CDs to Vinyl records. This particular website was chosen due to personal preference, as my interest in physical media has risen lately, and the site’s simple yet effective design </w:t>
       </w:r>
       <w:r>
         <w:t>provided a great subject for testability. The site</w:t>
@@ -1208,7 +1175,7 @@
                     <pic:cNvPicPr/>
                   </pic:nvPicPr>
                   <pic:blipFill>
-                    <a:blip r:embed="rId12">
+                    <a:blip r:embed="rId13">
                       <a:extLst>
                         <a:ext uri="{28A0092B-C50C-407E-A947-70E740481C1C}">
                           <a14:useLocalDpi xmlns:a14="http://schemas.microsoft.com/office/drawing/2010/main" val="0"/>
@@ -1291,7 +1258,7 @@
                     <pic:cNvPicPr/>
                   </pic:nvPicPr>
                   <pic:blipFill>
-                    <a:blip r:embed="rId13">
+                    <a:blip r:embed="rId14">
                       <a:extLst>
                         <a:ext uri="{28A0092B-C50C-407E-A947-70E740481C1C}">
                           <a14:useLocalDpi xmlns:a14="http://schemas.microsoft.com/office/drawing/2010/main" val="0"/>
@@ -1384,7 +1351,7 @@
                     <pic:cNvPicPr/>
                   </pic:nvPicPr>
                   <pic:blipFill>
-                    <a:blip r:embed="rId14">
+                    <a:blip r:embed="rId15">
                       <a:extLst>
                         <a:ext uri="{28A0092B-C50C-407E-A947-70E740481C1C}">
                           <a14:useLocalDpi xmlns:a14="http://schemas.microsoft.com/office/drawing/2010/main" val="0"/>
@@ -1461,7 +1428,7 @@
                     </pic:cNvPicPr>
                   </pic:nvPicPr>
                   <pic:blipFill>
-                    <a:blip r:embed="rId15">
+                    <a:blip r:embed="rId16">
                       <a:extLst>
                         <a:ext uri="{28A0092B-C50C-407E-A947-70E740481C1C}">
                           <a14:useLocalDpi xmlns:a14="http://schemas.microsoft.com/office/drawing/2010/main" val="0"/>
@@ -1528,7 +1495,7 @@
                     </pic:cNvPicPr>
                   </pic:nvPicPr>
                   <pic:blipFill>
-                    <a:blip r:embed="rId16">
+                    <a:blip r:embed="rId17">
                       <a:extLst>
                         <a:ext uri="{28A0092B-C50C-407E-A947-70E740481C1C}">
                           <a14:useLocalDpi xmlns:a14="http://schemas.microsoft.com/office/drawing/2010/main" val="0"/>
@@ -1569,39 +1536,7 @@
     <w:p>
       <w:r>
         <w:lastRenderedPageBreak/>
-        <w:t xml:space="preserve">The step definitions file, known as </w:t>
-      </w:r>
-      <w:proofErr w:type="spellStart"/>
-      <w:r>
-        <w:t>recordsaleStepDefs</w:t>
-      </w:r>
-      <w:proofErr w:type="spellEnd"/>
-      <w:r>
-        <w:t xml:space="preserve">, makes use of the </w:t>
-      </w:r>
-      <w:proofErr w:type="spellStart"/>
-      <w:r>
-        <w:t>recordsalePageObject</w:t>
-      </w:r>
-      <w:proofErr w:type="spellEnd"/>
-      <w:r>
-        <w:t xml:space="preserve"> and its methods to accommodate the scenarios given. No conditional logic was written in this file as all of this was coded in the </w:t>
-      </w:r>
-      <w:proofErr w:type="spellStart"/>
-      <w:r>
-        <w:t>PageObject’s</w:t>
-      </w:r>
-      <w:proofErr w:type="spellEnd"/>
-      <w:r>
-        <w:t xml:space="preserve"> methods. Some </w:t>
-      </w:r>
-      <w:proofErr w:type="gramStart"/>
-      <w:r>
-        <w:t>sleep(</w:t>
-      </w:r>
-      <w:proofErr w:type="gramEnd"/>
-      <w:r>
-        <w:t xml:space="preserve">) methods had to be placed </w:t>
+        <w:t xml:space="preserve">The step definitions file, known as recordsaleStepDefs, makes use of the recordsalePageObject and its methods to accommodate the scenarios given. No conditional logic was written in this file as all of this was coded in the PageObject’s methods. Some sleep() methods had to be placed </w:t>
       </w:r>
       <w:r>
         <w:t xml:space="preserve">in order to accommodate the loading of the webpage to delay methods just in case a user’s internet connection is not fast enough. </w:t>
@@ -1626,7 +1561,7 @@
       <w:r>
         <w:t>Initially, values were placed next to certain scenario steps; for example, for “Given I am a user on the website” the string “</w:t>
       </w:r>
-      <w:hyperlink r:id="rId17" w:history="1">
+      <w:hyperlink r:id="rId18" w:history="1">
         <w:r>
           <w:rPr>
             <w:rStyle w:val="Hyperlink"/>
@@ -1635,39 +1570,7 @@
         </w:r>
       </w:hyperlink>
       <w:r>
-        <w:t xml:space="preserve">” was placed next to it. However, the repetition of these values in each scenario proved to be a clunky way of maintaining and modifying code.  Thus, the values that were to be passed in the </w:t>
-      </w:r>
-      <w:proofErr w:type="spellStart"/>
-      <w:r>
-        <w:t>recordsaleStepDefs</w:t>
-      </w:r>
-      <w:proofErr w:type="spellEnd"/>
-      <w:r>
-        <w:t xml:space="preserve"> were stored in the </w:t>
-      </w:r>
-      <w:proofErr w:type="spellStart"/>
-      <w:r>
-        <w:t>PageObject</w:t>
-      </w:r>
-      <w:proofErr w:type="spellEnd"/>
-      <w:r>
-        <w:t xml:space="preserve"> named </w:t>
-      </w:r>
-      <w:proofErr w:type="spellStart"/>
-      <w:r>
-        <w:t>recordsalePageObject</w:t>
-      </w:r>
-      <w:proofErr w:type="spellEnd"/>
-      <w:r>
-        <w:t xml:space="preserve">. The </w:t>
-      </w:r>
-      <w:proofErr w:type="spellStart"/>
-      <w:r>
-        <w:t>recordsalePageObject</w:t>
-      </w:r>
-      <w:proofErr w:type="spellEnd"/>
-      <w:r>
-        <w:t xml:space="preserve"> reduced the need for repetition of code and simple readable scenario steps. </w:t>
+        <w:t xml:space="preserve">” was placed next to it. However, the repetition of these values in each scenario proved to be a clunky way of maintaining and modifying code.  Thus, the values that were to be passed in the recordsaleStepDefs were stored in the PageObject named recordsalePageObject. The recordsalePageObject reduced the need for repetition of code and simple readable scenario steps. </w:t>
       </w:r>
     </w:p>
     <w:p>
@@ -1675,15 +1578,7 @@
         <w:jc w:val="both"/>
       </w:pPr>
       <w:r>
-        <w:t xml:space="preserve">The feature file had to be slightly modified from the given assignment description. Scenario 5 had to be converted into a scenario outline to allow for multiple values to be processed. The outline and examples instruct cucumber to run the scenario 3 times for 3, 5 and 10 products. The 10 product names were stored in the </w:t>
-      </w:r>
-      <w:proofErr w:type="spellStart"/>
-      <w:r>
-        <w:t>recordsalePageObject</w:t>
-      </w:r>
-      <w:proofErr w:type="spellEnd"/>
-      <w:r>
-        <w:t xml:space="preserve"> itself in the form of a string array. The a new adding to cart method had to be created depending on the number of items that were to be added, which relied on a list of Strings of search terms which would be looped through to search 3, 5 or 10 times, depending on the scenario example.</w:t>
+        <w:t>The feature file had to be slightly modified from the given assignment description. Scenario 5 had to be converted into a scenario outline to allow for multiple values to be processed. The outline and examples instruct cucumber to run the scenario 3 times for 3, 5 and 10 products. The 10 product names were stored in the recordsalePageObject itself in the form of a string array. The a new adding to cart method had to be created depending on the number of items that were to be added, which relied on a list of Strings of search terms which would be looped through to search 3, 5 or 10 times, depending on the scenario example.</w:t>
       </w:r>
     </w:p>
     <w:p>
@@ -1691,15 +1586,7 @@
         <w:jc w:val="both"/>
       </w:pPr>
       <w:r>
-        <w:t xml:space="preserve">It was important to clear the cart for most scenarios since items added to the cart in previous scenarios persisted throughout the next scenario </w:t>
-      </w:r>
-      <w:proofErr w:type="gramStart"/>
-      <w:r>
-        <w:t>due to the fact that</w:t>
-      </w:r>
-      <w:proofErr w:type="gramEnd"/>
-      <w:r>
-        <w:t xml:space="preserve"> cart items were being stored on the user account.</w:t>
+        <w:t>It was important to clear the cart for most scenarios since items added to the cart in previous scenarios persisted throughout the next scenario due to the fact that cart items were being stored on the user account.</w:t>
       </w:r>
     </w:p>
     <w:p>
@@ -1707,15 +1594,7 @@
         <w:jc w:val="both"/>
       </w:pPr>
       <w:r>
-        <w:t xml:space="preserve">While an element might not be able to be clicked on screen, due to it not being visible unless the browser scrolls down, the </w:t>
-      </w:r>
-      <w:proofErr w:type="spellStart"/>
-      <w:r>
-        <w:t>webdriver</w:t>
-      </w:r>
-      <w:proofErr w:type="spellEnd"/>
-      <w:r>
-        <w:t xml:space="preserve"> is still able to click buttons not visible by locating the element in the DOM and using the .submit() method.</w:t>
+        <w:t>While an element might not be able to be clicked on screen, due to it not being visible unless the browser scrolls down, the webdriver is still able to click buttons not visible by locating the element in the DOM and using the .submit() method.</w:t>
       </w:r>
       <w:r>
         <w:t xml:space="preserve"> </w:t>
@@ -1774,7 +1653,7 @@
                     </pic:cNvPicPr>
                   </pic:nvPicPr>
                   <pic:blipFill>
-                    <a:blip r:embed="rId18" cstate="print">
+                    <a:blip r:embed="rId19" cstate="print">
                       <a:extLst>
                         <a:ext uri="{28A0092B-C50C-407E-A947-70E740481C1C}">
                           <a14:useLocalDpi xmlns:a14="http://schemas.microsoft.com/office/drawing/2010/main" val="0"/>
@@ -1826,18 +1705,10 @@
         <w:jc w:val="both"/>
       </w:pPr>
       <w:r>
-        <w:t xml:space="preserve">The </w:t>
-      </w:r>
-      <w:proofErr w:type="spellStart"/>
-      <w:r>
-        <w:t>recordsale</w:t>
-      </w:r>
-      <w:r>
-        <w:t>PageObject</w:t>
-      </w:r>
-      <w:proofErr w:type="spellEnd"/>
-      <w:r>
-        <w:t xml:space="preserve"> was</w:t>
+        <w:t>The recordsale</w:t>
+      </w:r>
+      <w:r>
+        <w:t>PageObject was</w:t>
       </w:r>
       <w:r>
         <w:t xml:space="preserve"> initially going</w:t>
@@ -1870,23 +1741,7 @@
         <w:t>code changes were needed to suit the behaviour of the in website in FSM form</w:t>
       </w:r>
       <w:r>
-        <w:t xml:space="preserve">. Therefore, some code was copied from the </w:t>
-      </w:r>
-      <w:proofErr w:type="spellStart"/>
-      <w:r>
-        <w:t>recordsalePageObject</w:t>
-      </w:r>
-      <w:proofErr w:type="spellEnd"/>
-      <w:r>
-        <w:t xml:space="preserve"> to the </w:t>
-      </w:r>
-      <w:proofErr w:type="spellStart"/>
-      <w:r>
-        <w:t>WebsiteSystem</w:t>
-      </w:r>
-      <w:proofErr w:type="spellEnd"/>
-      <w:r>
-        <w:t xml:space="preserve"> class and modified to fit the needs of the model-based tests.</w:t>
+        <w:t>. Therefore, some code was copied from the recordsalePageObject to the WebsiteSystem class and modified to fit the needs of the model-based tests.</w:t>
       </w:r>
     </w:p>
     <w:p>
@@ -1949,23 +1804,7 @@
       </w:pPr>
       <w:r>
         <w:lastRenderedPageBreak/>
-        <w:t xml:space="preserve">The implementation from the model to code was adapted from some examples that were used in class. First, an </w:t>
-      </w:r>
-      <w:proofErr w:type="spellStart"/>
-      <w:r>
-        <w:t>enum</w:t>
-      </w:r>
-      <w:proofErr w:type="spellEnd"/>
-      <w:r>
-        <w:t xml:space="preserve"> called </w:t>
-      </w:r>
-      <w:proofErr w:type="spellStart"/>
-      <w:r>
-        <w:t>WebsiteSystemStates</w:t>
-      </w:r>
-      <w:proofErr w:type="spellEnd"/>
-      <w:r>
-        <w:t xml:space="preserve"> was created </w:t>
+        <w:t xml:space="preserve">The implementation from the model to code was adapted from some examples that were used in class. First, an enum called WebsiteSystemStates was created </w:t>
       </w:r>
       <w:r>
         <w:t xml:space="preserve">to create a list of immutable states which represent the state in the above diagram. </w:t>
@@ -1976,15 +1815,7 @@
         <w:jc w:val="both"/>
       </w:pPr>
       <w:r>
-        <w:t xml:space="preserve">Secondly, a </w:t>
-      </w:r>
-      <w:proofErr w:type="spellStart"/>
-      <w:r>
-        <w:t>WebsiteSystem</w:t>
-      </w:r>
-      <w:proofErr w:type="spellEnd"/>
-      <w:r>
-        <w:t xml:space="preserve"> class was created</w:t>
+        <w:t>Secondly, a WebsiteSystem class was created</w:t>
       </w:r>
       <w:r>
         <w:t>, which was the system under test, with the ability</w:t>
@@ -2005,23 +1836,7 @@
         <w:t xml:space="preserve"> </w:t>
       </w:r>
       <w:r>
-        <w:t xml:space="preserve">The class </w:t>
-      </w:r>
-      <w:proofErr w:type="spellStart"/>
-      <w:r>
-        <w:t>WebsiteSystemModelTest</w:t>
-      </w:r>
-      <w:proofErr w:type="spellEnd"/>
-      <w:r>
-        <w:t xml:space="preserve"> contained </w:t>
-      </w:r>
-      <w:proofErr w:type="spellStart"/>
-      <w:r>
-        <w:t>ModelJUnit</w:t>
-      </w:r>
-      <w:proofErr w:type="spellEnd"/>
-      <w:r>
-        <w:t xml:space="preserve"> actions which assured that the correct state changes were taking place, according the previous state the user is in. Guards were used </w:t>
+        <w:t xml:space="preserve">The class WebsiteSystemModelTest contained ModelJUnit actions which assured that the correct state changes were taking place, according the previous state the user is in. Guards were used </w:t>
       </w:r>
       <w:r>
         <w:t xml:space="preserve">for each action </w:t>
@@ -2045,15 +1860,7 @@
         <w:t>.</w:t>
       </w:r>
       <w:r>
-        <w:t xml:space="preserve"> Checks were made after each transition to ensure that the model is </w:t>
-      </w:r>
-      <w:proofErr w:type="gramStart"/>
-      <w:r>
-        <w:t>actually in</w:t>
-      </w:r>
-      <w:proofErr w:type="gramEnd"/>
-      <w:r>
-        <w:t xml:space="preserve"> the correct current state.</w:t>
+        <w:t xml:space="preserve"> Checks were made after each transition to ensure that the model is actually in the correct current state.</w:t>
       </w:r>
       <w:r>
         <w:t xml:space="preserve"> </w:t>
@@ -2067,23 +1874,7 @@
         <w:jc w:val="both"/>
       </w:pPr>
       <w:r>
-        <w:t xml:space="preserve">The </w:t>
-      </w:r>
-      <w:proofErr w:type="spellStart"/>
-      <w:r>
-        <w:t>WebsiteSystemTesting</w:t>
-      </w:r>
-      <w:proofErr w:type="spellEnd"/>
-      <w:r>
-        <w:t xml:space="preserve"> class collaborates everything together, setting up the </w:t>
-      </w:r>
-      <w:proofErr w:type="spellStart"/>
-      <w:r>
-        <w:t>webdriver</w:t>
-      </w:r>
-      <w:proofErr w:type="spellEnd"/>
-      <w:r>
-        <w:t xml:space="preserve"> and executes a greedy test, tracking state changes and coverage at the end. </w:t>
+        <w:t xml:space="preserve">The WebsiteSystemTesting class collaborates everything together, setting up the webdriver and executes a greedy test, tracking state changes and coverage at the end. </w:t>
       </w:r>
       <w:r>
         <w:t xml:space="preserve">The greedy tester’s generated tests were </w:t>
@@ -2101,23 +1892,7 @@
         <w:t xml:space="preserve"> </w:t>
       </w:r>
       <w:r>
-        <w:t xml:space="preserve">Again, the </w:t>
-      </w:r>
-      <w:proofErr w:type="gramStart"/>
-      <w:r>
-        <w:t>sleep(</w:t>
-      </w:r>
-      <w:proofErr w:type="gramEnd"/>
-      <w:r>
-        <w:t xml:space="preserve">) method was used to give some leeway for the website to catch up with the </w:t>
-      </w:r>
-      <w:proofErr w:type="spellStart"/>
-      <w:r>
-        <w:t>webdriver</w:t>
-      </w:r>
-      <w:proofErr w:type="spellEnd"/>
-      <w:r>
-        <w:t>.</w:t>
+        <w:t>Again, the sleep() method was used to give some leeway for the website to catch up with the webdriver.</w:t>
       </w:r>
     </w:p>
     <w:p>
@@ -2221,7 +1996,7 @@
       </w:pPr>
     </w:p>
     <w:sectPr>
-      <w:footerReference w:type="default" r:id="rId19"/>
+      <w:footerReference w:type="default" r:id="rId20"/>
       <w:pgSz w:w="12240" w:h="15840"/>
       <w:pgMar w:top="1440" w:right="1440" w:bottom="1440" w:left="1440" w:header="720" w:footer="720" w:gutter="0"/>
       <w:pgNumType w:start="1"/>
@@ -3471,7 +3246,7 @@
 </file>
 
 <file path=customXml/itemProps1.xml><?xml version="1.0" encoding="utf-8"?>
-<ds:datastoreItem xmlns:ds="http://schemas.openxmlformats.org/officeDocument/2006/customXml" ds:itemID="{AAE0DFAF-1FA7-4653-8ADB-64E0CDED68E6}">
+<ds:datastoreItem xmlns:ds="http://schemas.openxmlformats.org/officeDocument/2006/customXml" ds:itemID="{139E5A42-6228-4097-B1FB-E6BD6038E90E}">
   <ds:schemaRefs>
     <ds:schemaRef ds:uri="http://schemas.openxmlformats.org/officeDocument/2006/bibliography"/>
   </ds:schemaRefs>

</xml_diff>